<commit_message>
Added a mechanism to use Proxy just for AAD authentication.
</commit_message>
<xml_diff>
--- a/docs/word/Splunk Integration Installation And Usage Guide - 1.2.0.docx
+++ b/docs/word/Splunk Integration Installation And Usage Guide - 1.2.0.docx
@@ -31,12 +31,12 @@
           <wp:inline distB="114300" distT="114300" distL="114300" distR="114300">
             <wp:extent cx="2667000" cy="914400"/>
             <wp:effectExtent b="0" l="0" r="0" t="0"/>
-            <wp:docPr id="3" name="image2.png"/>
+            <wp:docPr id="3" name="image1.png"/>
             <a:graphic>
               <a:graphicData uri="http://schemas.openxmlformats.org/drawingml/2006/picture">
                 <pic:pic>
                   <pic:nvPicPr>
-                    <pic:cNvPr id="0" name="image2.png"/>
+                    <pic:cNvPr id="0" name="image1.png"/>
                     <pic:cNvPicPr preferRelativeResize="0"/>
                   </pic:nvPicPr>
                   <pic:blipFill>
@@ -256,7 +256,7 @@
           <w:szCs w:val="28"/>
           <w:rtl w:val="0"/>
         </w:rPr>
-        <w:t xml:space="preserve">Databricks and the Databricks logo are trademarks or service marks of Databricks, Inc. in the US and other countries. Microsoft Azure and Azure are trademarks of Microsoft Inc. Azure Databricks is a product provided by Microsoft, please see their website for additional information. All other trademarks within this document are property of their respective companies. Copyright 2022 Databricks, Inc. For more information, visit</w:t>
+        <w:t xml:space="preserve">Databricks and the Databricks logo are trademarks or service marks of Databricks, Inc. in the US and other countries. Microsoft Azure and Azure are trademarks of Microsoft Inc. Azure Databricks is a product provided by Microsoft, please see their website for additional information. All other trademarks within this document are property of their respective companies. Copyright 2023 Databricks, Inc. For more information, visit</w:t>
       </w:r>
       <w:hyperlink r:id="rId7">
         <w:r>
@@ -1216,7 +1216,7 @@
                 <w:szCs w:val="21.989999771118164"/>
                 <w:rtl w:val="0"/>
               </w:rPr>
-              <w:t xml:space="preserve">21st April 2023</w:t>
+              <w:t xml:space="preserve">19th May 2023</w:t>
             </w:r>
           </w:p>
         </w:tc>
@@ -4064,129 +4064,6 @@
               <w:rPr>
                 <w:rtl w:val="0"/>
               </w:rPr>
-              <w:t xml:space="preserve">8.1</w:t>
-            </w:r>
-          </w:p>
-        </w:tc>
-        <w:tc>
-          <w:tcPr>
-            <w:shd w:fill="ffffff" w:val="clear"/>
-            <w:tcMar>
-              <w:top w:w="100.0" w:type="dxa"/>
-              <w:left w:w="100.0" w:type="dxa"/>
-              <w:bottom w:w="100.0" w:type="dxa"/>
-              <w:right w:w="100.0" w:type="dxa"/>
-            </w:tcMar>
-          </w:tcPr>
-          <w:p>
-            <w:pPr>
-              <w:widowControl w:val="0"/>
-              <w:spacing w:line="240" w:lineRule="auto"/>
-              <w:rPr/>
-            </w:pPr>
-            <w:r>
-              <w:rPr>
-                <w:rtl w:val="0"/>
-              </w:rPr>
-              <w:t xml:space="preserve">CentOS, Ubuntu, Windows 10, Windows Server 2019</w:t>
-            </w:r>
-          </w:p>
-        </w:tc>
-        <w:tc>
-          <w:tcPr>
-            <w:shd w:fill="ffffff" w:val="clear"/>
-            <w:tcMar>
-              <w:top w:w="100.0" w:type="dxa"/>
-              <w:left w:w="100.0" w:type="dxa"/>
-              <w:bottom w:w="100.0" w:type="dxa"/>
-              <w:right w:w="100.0" w:type="dxa"/>
-            </w:tcMar>
-          </w:tcPr>
-          <w:p>
-            <w:pPr>
-              <w:widowControl w:val="0"/>
-              <w:spacing w:line="240" w:lineRule="auto"/>
-              <w:rPr/>
-            </w:pPr>
-            <w:r>
-              <w:rPr>
-                <w:rtl w:val="0"/>
-              </w:rPr>
-              <w:t xml:space="preserve">7.3</w:t>
-            </w:r>
-          </w:p>
-        </w:tc>
-        <w:tc>
-          <w:tcPr>
-            <w:shd w:fill="ffffff" w:val="clear"/>
-            <w:tcMar>
-              <w:top w:w="100.0" w:type="dxa"/>
-              <w:left w:w="100.0" w:type="dxa"/>
-              <w:bottom w:w="100.0" w:type="dxa"/>
-              <w:right w:w="100.0" w:type="dxa"/>
-            </w:tcMar>
-          </w:tcPr>
-          <w:p>
-            <w:pPr>
-              <w:widowControl w:val="0"/>
-              <w:numPr>
-                <w:ilvl w:val="0"/>
-                <w:numId w:val="4"/>
-              </w:numPr>
-              <w:spacing w:line="240" w:lineRule="auto"/>
-              <w:ind w:left="720" w:hanging="360"/>
-            </w:pPr>
-            <w:r>
-              <w:rPr>
-                <w:rtl w:val="0"/>
-              </w:rPr>
-              <w:t xml:space="preserve">REST API 1.2 for command execution</w:t>
-            </w:r>
-          </w:p>
-          <w:p>
-            <w:pPr>
-              <w:widowControl w:val="0"/>
-              <w:numPr>
-                <w:ilvl w:val="0"/>
-                <w:numId w:val="4"/>
-              </w:numPr>
-              <w:spacing w:line="240" w:lineRule="auto"/>
-              <w:ind w:left="720" w:hanging="360"/>
-            </w:pPr>
-            <w:r>
-              <w:rPr>
-                <w:rtl w:val="0"/>
-              </w:rPr>
-              <w:t xml:space="preserve">REST API 2.0 for the rest of the features</w:t>
-            </w:r>
-          </w:p>
-        </w:tc>
-      </w:tr>
-      <w:tr>
-        <w:trPr>
-          <w:cantSplit w:val="0"/>
-          <w:tblHeader w:val="0"/>
-        </w:trPr>
-        <w:tc>
-          <w:tcPr>
-            <w:shd w:fill="ffffff" w:val="clear"/>
-            <w:tcMar>
-              <w:top w:w="100.0" w:type="dxa"/>
-              <w:left w:w="100.0" w:type="dxa"/>
-              <w:bottom w:w="100.0" w:type="dxa"/>
-              <w:right w:w="100.0" w:type="dxa"/>
-            </w:tcMar>
-          </w:tcPr>
-          <w:p>
-            <w:pPr>
-              <w:widowControl w:val="0"/>
-              <w:spacing w:line="240" w:lineRule="auto"/>
-              <w:rPr/>
-            </w:pPr>
-            <w:r>
-              <w:rPr>
-                <w:rtl w:val="0"/>
-              </w:rPr>
               <w:t xml:space="preserve">8.2</w:t>
             </w:r>
           </w:p>
@@ -5840,6 +5717,220 @@
           </w:p>
         </w:tc>
       </w:tr>
+      <w:tr>
+        <w:trPr>
+          <w:cantSplit w:val="0"/>
+          <w:trHeight w:val="470" w:hRule="atLeast"/>
+          <w:tblHeader w:val="0"/>
+        </w:trPr>
+        <w:tc>
+          <w:tcPr>
+            <w:tcBorders>
+              <w:top w:color="000000" w:space="0" w:sz="0" w:val="nil"/>
+              <w:left w:color="000000" w:space="0" w:sz="8" w:val="single"/>
+              <w:bottom w:color="000000" w:space="0" w:sz="8" w:val="single"/>
+              <w:right w:color="000000" w:space="0" w:sz="8" w:val="single"/>
+            </w:tcBorders>
+            <w:shd w:fill="ffffff" w:val="clear"/>
+            <w:tcMar>
+              <w:top w:w="100.0" w:type="dxa"/>
+              <w:left w:w="100.0" w:type="dxa"/>
+              <w:bottom w:w="100.0" w:type="dxa"/>
+              <w:right w:w="100.0" w:type="dxa"/>
+            </w:tcMar>
+            <w:vAlign w:val="top"/>
+          </w:tcPr>
+          <w:p>
+            <w:pPr>
+              <w:spacing w:line="240" w:lineRule="auto"/>
+              <w:rPr/>
+            </w:pPr>
+            <w:r>
+              <w:rPr>
+                <w:rtl w:val="0"/>
+              </w:rPr>
+              <w:t xml:space="preserve">Remote DNS resolution</w:t>
+            </w:r>
+          </w:p>
+        </w:tc>
+        <w:tc>
+          <w:tcPr>
+            <w:tcBorders>
+              <w:top w:color="000000" w:space="0" w:sz="0" w:val="nil"/>
+              <w:left w:color="000000" w:space="0" w:sz="0" w:val="nil"/>
+              <w:bottom w:color="000000" w:space="0" w:sz="8" w:val="single"/>
+              <w:right w:color="000000" w:space="0" w:sz="8" w:val="single"/>
+            </w:tcBorders>
+            <w:shd w:fill="ffffff" w:val="clear"/>
+            <w:tcMar>
+              <w:top w:w="100.0" w:type="dxa"/>
+              <w:left w:w="100.0" w:type="dxa"/>
+              <w:bottom w:w="100.0" w:type="dxa"/>
+              <w:right w:w="100.0" w:type="dxa"/>
+            </w:tcMar>
+            <w:vAlign w:val="top"/>
+          </w:tcPr>
+          <w:p>
+            <w:pPr>
+              <w:spacing w:line="240" w:lineRule="auto"/>
+              <w:rPr/>
+            </w:pPr>
+            <w:r>
+              <w:rPr>
+                <w:rtl w:val="0"/>
+              </w:rPr>
+              <w:t xml:space="preserve">No</w:t>
+            </w:r>
+          </w:p>
+        </w:tc>
+        <w:tc>
+          <w:tcPr>
+            <w:tcBorders>
+              <w:top w:color="000000" w:space="0" w:sz="0" w:val="nil"/>
+              <w:left w:color="000000" w:space="0" w:sz="0" w:val="nil"/>
+              <w:bottom w:color="000000" w:space="0" w:sz="8" w:val="single"/>
+              <w:right w:color="000000" w:space="0" w:sz="8" w:val="single"/>
+            </w:tcBorders>
+            <w:shd w:fill="ffffff" w:val="clear"/>
+            <w:tcMar>
+              <w:top w:w="100.0" w:type="dxa"/>
+              <w:left w:w="100.0" w:type="dxa"/>
+              <w:bottom w:w="100.0" w:type="dxa"/>
+              <w:right w:w="100.0" w:type="dxa"/>
+            </w:tcMar>
+            <w:vAlign w:val="top"/>
+          </w:tcPr>
+          <w:p>
+            <w:pPr>
+              <w:spacing w:line="240" w:lineRule="auto"/>
+              <w:rPr/>
+            </w:pPr>
+            <w:r>
+              <w:rPr>
+                <w:rtl w:val="0"/>
+              </w:rPr>
+              <w:t xml:space="preserve">Whether to resolve DNS or not.</w:t>
+            </w:r>
+          </w:p>
+        </w:tc>
+      </w:tr>
+      <w:tr>
+        <w:trPr>
+          <w:cantSplit w:val="0"/>
+          <w:trHeight w:val="470" w:hRule="atLeast"/>
+          <w:tblHeader w:val="0"/>
+        </w:trPr>
+        <w:tc>
+          <w:tcPr>
+            <w:tcBorders>
+              <w:top w:color="000000" w:space="0" w:sz="0" w:val="nil"/>
+              <w:left w:color="000000" w:space="0" w:sz="8" w:val="single"/>
+              <w:bottom w:color="000000" w:space="0" w:sz="8" w:val="single"/>
+              <w:right w:color="000000" w:space="0" w:sz="8" w:val="single"/>
+            </w:tcBorders>
+            <w:shd w:fill="ffffff" w:val="clear"/>
+            <w:tcMar>
+              <w:top w:w="100.0" w:type="dxa"/>
+              <w:left w:w="100.0" w:type="dxa"/>
+              <w:bottom w:w="100.0" w:type="dxa"/>
+              <w:right w:w="100.0" w:type="dxa"/>
+            </w:tcMar>
+            <w:vAlign w:val="top"/>
+          </w:tcPr>
+          <w:p>
+            <w:pPr>
+              <w:spacing w:line="240" w:lineRule="auto"/>
+              <w:rPr/>
+            </w:pPr>
+            <w:r>
+              <w:rPr>
+                <w:rFonts w:ascii="Roboto" w:cs="Roboto" w:eastAsia="Roboto" w:hAnsi="Roboto"/>
+                <w:sz w:val="21"/>
+                <w:szCs w:val="21"/>
+                <w:rtl w:val="0"/>
+              </w:rPr>
+              <w:t xml:space="preserve">Use Proxy for OAuth</w:t>
+            </w:r>
+            <w:r>
+              <w:rPr>
+                <w:rtl w:val="0"/>
+              </w:rPr>
+            </w:r>
+          </w:p>
+        </w:tc>
+        <w:tc>
+          <w:tcPr>
+            <w:tcBorders>
+              <w:top w:color="000000" w:space="0" w:sz="0" w:val="nil"/>
+              <w:left w:color="000000" w:space="0" w:sz="0" w:val="nil"/>
+              <w:bottom w:color="000000" w:space="0" w:sz="8" w:val="single"/>
+              <w:right w:color="000000" w:space="0" w:sz="8" w:val="single"/>
+            </w:tcBorders>
+            <w:shd w:fill="ffffff" w:val="clear"/>
+            <w:tcMar>
+              <w:top w:w="100.0" w:type="dxa"/>
+              <w:left w:w="100.0" w:type="dxa"/>
+              <w:bottom w:w="100.0" w:type="dxa"/>
+              <w:right w:w="100.0" w:type="dxa"/>
+            </w:tcMar>
+            <w:vAlign w:val="top"/>
+          </w:tcPr>
+          <w:p>
+            <w:pPr>
+              <w:spacing w:line="240" w:lineRule="auto"/>
+              <w:rPr/>
+            </w:pPr>
+            <w:r>
+              <w:rPr>
+                <w:rtl w:val="0"/>
+              </w:rPr>
+              <w:t xml:space="preserve">No</w:t>
+            </w:r>
+          </w:p>
+        </w:tc>
+        <w:tc>
+          <w:tcPr>
+            <w:tcBorders>
+              <w:top w:color="000000" w:space="0" w:sz="0" w:val="nil"/>
+              <w:left w:color="000000" w:space="0" w:sz="0" w:val="nil"/>
+              <w:bottom w:color="000000" w:space="0" w:sz="8" w:val="single"/>
+              <w:right w:color="000000" w:space="0" w:sz="8" w:val="single"/>
+            </w:tcBorders>
+            <w:shd w:fill="ffffff" w:val="clear"/>
+            <w:tcMar>
+              <w:top w:w="100.0" w:type="dxa"/>
+              <w:left w:w="100.0" w:type="dxa"/>
+              <w:bottom w:w="100.0" w:type="dxa"/>
+              <w:right w:w="100.0" w:type="dxa"/>
+            </w:tcMar>
+            <w:vAlign w:val="top"/>
+          </w:tcPr>
+          <w:p>
+            <w:pPr>
+              <w:spacing w:line="240" w:lineRule="auto"/>
+              <w:rPr/>
+            </w:pPr>
+            <w:r>
+              <w:rPr>
+                <w:rtl w:val="0"/>
+              </w:rPr>
+              <w:t xml:space="preserve">Check this box if you want to </w:t>
+            </w:r>
+            <w:r>
+              <w:rPr>
+                <w:rtl w:val="0"/>
+              </w:rPr>
+              <w:t xml:space="preserve">use proxy</w:t>
+            </w:r>
+            <w:r>
+              <w:rPr>
+                <w:rtl w:val="0"/>
+              </w:rPr>
+              <w:t xml:space="preserve"> just for AAD token generation (https://login.microsoftonline.com/). All other network calls will skip the proxy even if it's enabled.</w:t>
+            </w:r>
+          </w:p>
+        </w:tc>
+      </w:tr>
     </w:tbl>
     <w:p>
       <w:pPr>
@@ -5879,14 +5970,14 @@
         <w:rPr/>
         <w:drawing>
           <wp:inline distB="114300" distT="114300" distL="114300" distR="114300">
-            <wp:extent cx="5731200" cy="4203700"/>
+            <wp:extent cx="5943600" cy="4178300"/>
             <wp:effectExtent b="0" l="0" r="0" t="0"/>
-            <wp:docPr id="7" name="image4.png"/>
+            <wp:docPr id="4" name="image2.png"/>
             <a:graphic>
               <a:graphicData uri="http://schemas.openxmlformats.org/drawingml/2006/picture">
                 <pic:pic>
                   <pic:nvPicPr>
-                    <pic:cNvPr id="0" name="image4.png"/>
+                    <pic:cNvPr id="0" name="image2.png"/>
                     <pic:cNvPicPr preferRelativeResize="0"/>
                   </pic:nvPicPr>
                   <pic:blipFill>
@@ -5899,7 +5990,7 @@
                   <pic:spPr>
                     <a:xfrm>
                       <a:off x="0" y="0"/>
-                      <a:ext cx="5731200" cy="4203700"/>
+                      <a:ext cx="5943600" cy="4178300"/>
                     </a:xfrm>
                     <a:prstGeom prst="rect"/>
                     <a:ln/>
@@ -6795,12 +6886,12 @@
           <wp:inline distB="114300" distT="114300" distL="114300" distR="114300">
             <wp:extent cx="5943600" cy="2730500"/>
             <wp:effectExtent b="0" l="0" r="0" t="0"/>
-            <wp:docPr id="12" name="image12.png"/>
+            <wp:docPr id="12" name="image5.png"/>
             <a:graphic>
               <a:graphicData uri="http://schemas.openxmlformats.org/drawingml/2006/picture">
                 <pic:pic>
                   <pic:nvPicPr>
-                    <pic:cNvPr id="0" name="image12.png"/>
+                    <pic:cNvPr id="0" name="image5.png"/>
                     <pic:cNvPicPr preferRelativeResize="0"/>
                   </pic:nvPicPr>
                   <pic:blipFill>
@@ -7604,12 +7695,12 @@
           <wp:inline distB="114300" distT="114300" distL="114300" distR="114300">
             <wp:extent cx="5943600" cy="2717800"/>
             <wp:effectExtent b="0" l="0" r="0" t="0"/>
-            <wp:docPr id="1" name="image3.png"/>
+            <wp:docPr id="1" name="image9.png"/>
             <a:graphic>
               <a:graphicData uri="http://schemas.openxmlformats.org/drawingml/2006/picture">
                 <pic:pic>
                   <pic:nvPicPr>
-                    <pic:cNvPr id="0" name="image3.png"/>
+                    <pic:cNvPr id="0" name="image9.png"/>
                     <pic:cNvPicPr preferRelativeResize="0"/>
                   </pic:nvPicPr>
                   <pic:blipFill>
@@ -7846,12 +7937,12 @@
           <wp:inline distB="114300" distT="114300" distL="114300" distR="114300">
             <wp:extent cx="5943600" cy="2133600"/>
             <wp:effectExtent b="0" l="0" r="0" t="0"/>
-            <wp:docPr id="6" name="image1.png"/>
+            <wp:docPr id="7" name="image6.png"/>
             <a:graphic>
               <a:graphicData uri="http://schemas.openxmlformats.org/drawingml/2006/picture">
                 <pic:pic>
                   <pic:nvPicPr>
-                    <pic:cNvPr id="0" name="image1.png"/>
+                    <pic:cNvPr id="0" name="image6.png"/>
                     <pic:cNvPicPr preferRelativeResize="0"/>
                   </pic:nvPicPr>
                   <pic:blipFill>
@@ -8689,12 +8780,12 @@
           <wp:inline distB="114300" distT="114300" distL="114300" distR="114300">
             <wp:extent cx="5943600" cy="1651000"/>
             <wp:effectExtent b="0" l="0" r="0" t="0"/>
-            <wp:docPr id="11" name="image7.png"/>
+            <wp:docPr id="11" name="image4.png"/>
             <a:graphic>
               <a:graphicData uri="http://schemas.openxmlformats.org/drawingml/2006/picture">
                 <pic:pic>
                   <pic:nvPicPr>
-                    <pic:cNvPr id="0" name="image7.png"/>
+                    <pic:cNvPr id="0" name="image4.png"/>
                     <pic:cNvPicPr preferRelativeResize="0"/>
                   </pic:nvPicPr>
                   <pic:blipFill>
@@ -9784,12 +9875,12 @@
           <wp:inline distB="114300" distT="114300" distL="114300" distR="114300">
             <wp:extent cx="5943600" cy="1562100"/>
             <wp:effectExtent b="0" l="0" r="0" t="0"/>
-            <wp:docPr id="4" name="image6.png"/>
+            <wp:docPr id="5" name="image3.png"/>
             <a:graphic>
               <a:graphicData uri="http://schemas.openxmlformats.org/drawingml/2006/picture">
                 <pic:pic>
                   <pic:nvPicPr>
-                    <pic:cNvPr id="0" name="image6.png"/>
+                    <pic:cNvPr id="0" name="image3.png"/>
                     <pic:cNvPicPr preferRelativeResize="0"/>
                   </pic:nvPicPr>
                   <pic:blipFill>
@@ -10458,12 +10549,12 @@
           <wp:inline distB="114300" distT="114300" distL="114300" distR="114300">
             <wp:extent cx="5943600" cy="1689100"/>
             <wp:effectExtent b="0" l="0" r="0" t="0"/>
-            <wp:docPr id="5" name="image11.png"/>
+            <wp:docPr id="6" name="image12.png"/>
             <a:graphic>
               <a:graphicData uri="http://schemas.openxmlformats.org/drawingml/2006/picture">
                 <pic:pic>
                   <pic:nvPicPr>
-                    <pic:cNvPr id="0" name="image11.png"/>
+                    <pic:cNvPr id="0" name="image12.png"/>
                     <pic:cNvPicPr preferRelativeResize="0"/>
                   </pic:nvPicPr>
                   <pic:blipFill>
@@ -12246,12 +12337,12 @@
           <wp:inline distB="114300" distT="114300" distL="114300" distR="114300">
             <wp:extent cx="5731200" cy="2146300"/>
             <wp:effectExtent b="0" l="0" r="0" t="0"/>
-            <wp:docPr id="10" name="image5.png"/>
+            <wp:docPr id="10" name="image11.png"/>
             <a:graphic>
               <a:graphicData uri="http://schemas.openxmlformats.org/drawingml/2006/picture">
                 <pic:pic>
                   <pic:nvPicPr>
-                    <pic:cNvPr id="0" name="image5.png"/>
+                    <pic:cNvPr id="0" name="image11.png"/>
                     <pic:cNvPicPr preferRelativeResize="0"/>
                   </pic:nvPicPr>
                   <pic:blipFill>
@@ -13031,12 +13122,12 @@
           <wp:inline distB="114300" distT="114300" distL="114300" distR="114300">
             <wp:extent cx="5943600" cy="889000"/>
             <wp:effectExtent b="0" l="0" r="0" t="0"/>
-            <wp:docPr id="2" name="image9.png"/>
+            <wp:docPr id="2" name="image10.png"/>
             <a:graphic>
               <a:graphicData uri="http://schemas.openxmlformats.org/drawingml/2006/picture">
                 <pic:pic>
                   <pic:nvPicPr>
-                    <pic:cNvPr id="0" name="image9.png"/>
+                    <pic:cNvPr id="0" name="image10.png"/>
                     <pic:cNvPicPr preferRelativeResize="0"/>
                   </pic:nvPicPr>
                   <pic:blipFill>
@@ -13278,12 +13369,12 @@
           <wp:inline distB="114300" distT="114300" distL="114300" distR="114300">
             <wp:extent cx="5731200" cy="2044700"/>
             <wp:effectExtent b="0" l="0" r="0" t="0"/>
-            <wp:docPr id="9" name="image10.png"/>
+            <wp:docPr id="9" name="image7.png"/>
             <a:graphic>
               <a:graphicData uri="http://schemas.openxmlformats.org/drawingml/2006/picture">
                 <pic:pic>
                   <pic:nvPicPr>
-                    <pic:cNvPr id="0" name="image10.png"/>
+                    <pic:cNvPr id="0" name="image7.png"/>
                     <pic:cNvPicPr preferRelativeResize="0"/>
                   </pic:nvPicPr>
                   <pic:blipFill>
@@ -14288,6 +14379,56 @@
           <w:rtl w:val="0"/>
         </w:rPr>
         <w:t xml:space="preserve">For any other unknown failure, please check the log files $SPLUNK_HOME/var/log/ta_databricks*.log to get more details on the issue.</w:t>
+      </w:r>
+    </w:p>
+    <w:p>
+      <w:pPr>
+        <w:numPr>
+          <w:ilvl w:val="0"/>
+          <w:numId w:val="24"/>
+        </w:numPr>
+        <w:ind w:left="720" w:hanging="360"/>
+      </w:pPr>
+      <w:r>
+        <w:rPr>
+          <w:rtl w:val="0"/>
+        </w:rPr>
+        <w:t xml:space="preserve">If proxy is enabled and Use Proxy for OAuth is checked, and custom commands fail to run and throw the below mentioned error.</w:t>
+      </w:r>
+    </w:p>
+    <w:p>
+      <w:pPr>
+        <w:ind w:left="720" w:firstLine="0"/>
+        <w:rPr/>
+      </w:pPr>
+      <w:r>
+        <w:rPr>
+          <w:rtl w:val="0"/>
+        </w:rPr>
+        <w:t xml:space="preserve">HTTPSConnectionPool(host=&lt;host&gt;, port=443): Max retries exceeded with url: &lt;url&gt; (Caused by NewConnectionError('&lt;urllib3.connection.HTTPSConnection object at 0x7fd9a01fb050&gt;: Failed to establish a new connection: [Errno 110] Connection timed out'))</w:t>
+      </w:r>
+    </w:p>
+    <w:p>
+      <w:pPr>
+        <w:ind w:left="720" w:firstLine="0"/>
+        <w:rPr/>
+      </w:pPr>
+      <w:r>
+        <w:rPr>
+          <w:rtl w:val="0"/>
+        </w:rPr>
+        <w:t xml:space="preserve">In this case, uncheck 'Use Proxy for OAuth' and save the Proxy configuration and re-run the custom command again.</w:t>
+      </w:r>
+    </w:p>
+    <w:p>
+      <w:pPr>
+        <w:ind w:left="720" w:firstLine="0"/>
+        <w:rPr/>
+      </w:pPr>
+      <w:r>
+        <w:rPr>
+          <w:rtl w:val="0"/>
+        </w:rPr>
       </w:r>
     </w:p>
     <w:p>

</xml_diff>